<commit_message>
Sua file bao cao, add file slide.ppt
</commit_message>
<xml_diff>
--- a/BCTH_HTCNW-Nhóm 36.docx
+++ b/BCTH_HTCNW-Nhóm 36.docx
@@ -412,13 +412,13 @@
         </w:rPr>
         <w:fldChar w:fldCharType="separate"/>
       </w:r>
-      <w:hyperlink w:anchor="_Toc100865043" w:history="1">
+      <w:hyperlink w:anchor="_Toc101360887" w:history="1">
         <w:r>
           <w:rPr>
             <w:rStyle w:val="Hyperlink"/>
             <w:noProof/>
           </w:rPr>
-          <w:t>CHƯƠNG I. GIỚI THIỆU</w:t>
+          <w:t>CHƯƠNG I. GIỚI THIỆU ĐỀ TÀI</w:t>
         </w:r>
         <w:r>
           <w:rPr>
@@ -439,7 +439,7 @@
             <w:noProof/>
             <w:webHidden/>
           </w:rPr>
-          <w:instrText xml:space="preserve"> PAGEREF _Toc100865043 \h </w:instrText>
+          <w:instrText xml:space="preserve"> PAGEREF _Toc101360887 \h </w:instrText>
         </w:r>
         <w:r>
           <w:rPr>
@@ -482,13 +482,13 @@
           <w:sz w:val="22"/>
         </w:rPr>
       </w:pPr>
-      <w:hyperlink w:anchor="_Toc100865044" w:history="1">
+      <w:hyperlink w:anchor="_Toc101360888" w:history="1">
         <w:r>
           <w:rPr>
             <w:rStyle w:val="Hyperlink"/>
             <w:noProof/>
           </w:rPr>
-          <w:t>CHƯƠNG II. PHÂN TÍCH CÁC YÊU CẦU CỦA WEBSITE</w:t>
+          <w:t>CHƯƠNG II. PHÂN TÍCH ỨNG DỤNG CỦA WEBSITE</w:t>
         </w:r>
         <w:r>
           <w:rPr>
@@ -509,7 +509,7 @@
             <w:noProof/>
             <w:webHidden/>
           </w:rPr>
-          <w:instrText xml:space="preserve"> PAGEREF _Toc100865044 \h </w:instrText>
+          <w:instrText xml:space="preserve"> PAGEREF _Toc101360888 \h </w:instrText>
         </w:r>
         <w:r>
           <w:rPr>
@@ -552,13 +552,13 @@
           <w:sz w:val="22"/>
         </w:rPr>
       </w:pPr>
-      <w:hyperlink w:anchor="_Toc100865045" w:history="1">
+      <w:hyperlink w:anchor="_Toc101360889" w:history="1">
         <w:r>
           <w:rPr>
             <w:rStyle w:val="Hyperlink"/>
             <w:noProof/>
           </w:rPr>
-          <w:t>CHƯƠNG III. HIỆN THỰC</w:t>
+          <w:t>CHƯƠNG III. XÂY DỰNG ỨNG DỤNG</w:t>
         </w:r>
         <w:r>
           <w:rPr>
@@ -579,7 +579,7 @@
             <w:noProof/>
             <w:webHidden/>
           </w:rPr>
-          <w:instrText xml:space="preserve"> PAGEREF _Toc100865045 \h </w:instrText>
+          <w:instrText xml:space="preserve"> PAGEREF _Toc101360889 \h </w:instrText>
         </w:r>
         <w:r>
           <w:rPr>
@@ -622,7 +622,7 @@
           <w:sz w:val="22"/>
         </w:rPr>
       </w:pPr>
-      <w:hyperlink w:anchor="_Toc100865046" w:history="1">
+      <w:hyperlink w:anchor="_Toc101360890" w:history="1">
         <w:r>
           <w:rPr>
             <w:rStyle w:val="Hyperlink"/>
@@ -649,7 +649,7 @@
             <w:noProof/>
             <w:webHidden/>
           </w:rPr>
-          <w:instrText xml:space="preserve"> PAGEREF _Toc100865046 \h </w:instrText>
+          <w:instrText xml:space="preserve"> PAGEREF _Toc101360890 \h </w:instrText>
         </w:r>
         <w:r>
           <w:rPr>
@@ -669,7 +669,7 @@
             <w:noProof/>
             <w:webHidden/>
           </w:rPr>
-          <w:t>7</w:t>
+          <w:t>10</w:t>
         </w:r>
         <w:r>
           <w:rPr>
@@ -692,7 +692,7 @@
           <w:sz w:val="22"/>
         </w:rPr>
       </w:pPr>
-      <w:hyperlink w:anchor="_Toc100865047" w:history="1">
+      <w:hyperlink w:anchor="_Toc101360891" w:history="1">
         <w:r>
           <w:rPr>
             <w:rStyle w:val="Hyperlink"/>
@@ -706,7 +706,7 @@
             <w:rStyle w:val="Hyperlink"/>
             <w:noProof/>
           </w:rPr>
-          <w:t>.Kết luận:</w:t>
+          <w:t>. Kết luận:</w:t>
         </w:r>
         <w:r>
           <w:rPr>
@@ -727,7 +727,7 @@
             <w:noProof/>
             <w:webHidden/>
           </w:rPr>
-          <w:instrText xml:space="preserve"> PAGEREF _Toc100865047 \h </w:instrText>
+          <w:instrText xml:space="preserve"> PAGEREF _Toc101360891 \h </w:instrText>
         </w:r>
         <w:r>
           <w:rPr>
@@ -747,7 +747,7 @@
             <w:noProof/>
             <w:webHidden/>
           </w:rPr>
-          <w:t>7</w:t>
+          <w:t>10</w:t>
         </w:r>
         <w:r>
           <w:rPr>
@@ -770,13 +770,13 @@
           <w:sz w:val="22"/>
         </w:rPr>
       </w:pPr>
-      <w:hyperlink w:anchor="_Toc100865048" w:history="1">
+      <w:hyperlink w:anchor="_Toc101360892" w:history="1">
         <w:r>
           <w:rPr>
             <w:rStyle w:val="Hyperlink"/>
             <w:noProof/>
           </w:rPr>
-          <w:t>2.Hướng phát triển.</w:t>
+          <w:t>2. Hướng phát triển.</w:t>
         </w:r>
         <w:r>
           <w:rPr>
@@ -797,7 +797,7 @@
             <w:noProof/>
             <w:webHidden/>
           </w:rPr>
-          <w:instrText xml:space="preserve"> PAGEREF _Toc100865048 \h </w:instrText>
+          <w:instrText xml:space="preserve"> PAGEREF _Toc101360892 \h </w:instrText>
         </w:r>
         <w:r>
           <w:rPr>
@@ -817,7 +817,7 @@
             <w:noProof/>
             <w:webHidden/>
           </w:rPr>
-          <w:t>8</w:t>
+          <w:t>11</w:t>
         </w:r>
         <w:r>
           <w:rPr>
@@ -830,76 +830,6 @@
     </w:p>
     <w:p>
       <w:pPr>
-        <w:pStyle w:val="TOC2"/>
-        <w:tabs>
-          <w:tab w:val="right" w:leader="underscore" w:pos="10790"/>
-        </w:tabs>
-        <w:rPr>
-          <w:rFonts w:eastAsiaTheme="minorEastAsia"/>
-          <w:noProof/>
-          <w:sz w:val="22"/>
-        </w:rPr>
-      </w:pPr>
-      <w:hyperlink w:anchor="_Toc100865049" w:history="1">
-        <w:r>
-          <w:rPr>
-            <w:rStyle w:val="Hyperlink"/>
-            <w:noProof/>
-          </w:rPr>
-          <w:t>Tài liệu tham khảo</w:t>
-        </w:r>
-        <w:r>
-          <w:rPr>
-            <w:noProof/>
-            <w:webHidden/>
-          </w:rPr>
-          <w:tab/>
-        </w:r>
-        <w:r>
-          <w:rPr>
-            <w:noProof/>
-            <w:webHidden/>
-          </w:rPr>
-          <w:fldChar w:fldCharType="begin"/>
-        </w:r>
-        <w:r>
-          <w:rPr>
-            <w:noProof/>
-            <w:webHidden/>
-          </w:rPr>
-          <w:instrText xml:space="preserve"> PAGEREF _Toc100865049 \h </w:instrText>
-        </w:r>
-        <w:r>
-          <w:rPr>
-            <w:noProof/>
-            <w:webHidden/>
-          </w:rPr>
-        </w:r>
-        <w:r>
-          <w:rPr>
-            <w:noProof/>
-            <w:webHidden/>
-          </w:rPr>
-          <w:fldChar w:fldCharType="separate"/>
-        </w:r>
-        <w:r>
-          <w:rPr>
-            <w:noProof/>
-            <w:webHidden/>
-          </w:rPr>
-          <w:t>8</w:t>
-        </w:r>
-        <w:r>
-          <w:rPr>
-            <w:noProof/>
-            <w:webHidden/>
-          </w:rPr>
-          <w:fldChar w:fldCharType="end"/>
-        </w:r>
-      </w:hyperlink>
-    </w:p>
-    <w:p>
-      <w:pPr>
         <w:pStyle w:val="TOC1"/>
         <w:rPr>
           <w:rFonts w:asciiTheme="minorHAnsi" w:eastAsiaTheme="minorEastAsia" w:hAnsiTheme="minorHAnsi" w:cstheme="minorBidi"/>
@@ -931,12 +861,15 @@
       <w:pPr>
         <w:pStyle w:val="Heading2"/>
       </w:pPr>
-      <w:bookmarkStart w:id="1" w:name="_Toc100865043"/>
+      <w:bookmarkStart w:id="1" w:name="_Toc101360887"/>
       <w:r>
         <w:lastRenderedPageBreak/>
         <w:t>CHƯƠNG I. GIỚI THIỆU</w:t>
       </w:r>
       <w:bookmarkEnd w:id="0"/>
+      <w:r>
+        <w:t xml:space="preserve"> ĐỀ TÀI</w:t>
+      </w:r>
       <w:bookmarkEnd w:id="1"/>
     </w:p>
     <w:p>
@@ -1016,7 +949,19 @@
         </w:rPr>
       </w:pPr>
       <w:r>
-        <w:t>GreenHOLO</w:t>
+        <w:t>Green</w:t>
+      </w:r>
+      <w:r>
+        <w:t>L</w:t>
+      </w:r>
+      <w:r>
+        <w:t>O</w:t>
+      </w:r>
+      <w:r>
+        <w:t>H</w:t>
+      </w:r>
+      <w:r>
+        <w:t>O</w:t>
       </w:r>
       <w:r>
         <w:t xml:space="preserve"> là một trong những cửa hàng </w:t>
@@ -1082,7 +1027,10 @@
         <w:t xml:space="preserve">hàng triệu người Việt, do đó nhiều cửa hàng với nhãn hiệu được ủy quyền của </w:t>
       </w:r>
       <w:r>
-        <w:t>GreenHOLO</w:t>
+        <w:t>Green</w:t>
+      </w:r>
+      <w:r>
+        <w:t>LOHO</w:t>
       </w:r>
       <w:r>
         <w:t xml:space="preserve"> được ra đời và  nhu cầu mua sắm trực tuyến cũng là một trong những tiềm năng để thu hút khách hàng đang rất phát triển cho nền công nghiệp 4.0 hiện nay.</w:t>
@@ -1595,10 +1543,16 @@
         <w:pStyle w:val="Heading2"/>
       </w:pPr>
       <w:bookmarkStart w:id="2" w:name="_Toc534417091"/>
-      <w:bookmarkStart w:id="3" w:name="_Toc100865044"/>
+      <w:bookmarkStart w:id="3" w:name="_Toc101360888"/>
       <w:r>
         <w:lastRenderedPageBreak/>
-        <w:t>CHƯƠNG II. PHÂN TÍCH CÁC YÊU CẦU CỦA WEBSITE</w:t>
+        <w:t xml:space="preserve">CHƯƠNG II. PHÂN TÍCH </w:t>
+      </w:r>
+      <w:r>
+        <w:t xml:space="preserve">ỨNG DỤNG CỦA </w:t>
+      </w:r>
+      <w:r>
+        <w:t>WEBSITE</w:t>
       </w:r>
       <w:bookmarkEnd w:id="2"/>
       <w:bookmarkEnd w:id="3"/>
@@ -1616,30 +1570,15 @@
     </w:p>
     <w:p>
       <w:pPr>
-        <w:rPr>
-          <w:b/>
-          <w:bCs/>
-        </w:rPr>
-      </w:pPr>
-      <w:r>
-        <w:rPr>
-          <w:b/>
-          <w:bCs/>
-        </w:rPr>
+        <w:pStyle w:val="Heading4"/>
+      </w:pPr>
+      <w:r>
         <w:t xml:space="preserve">Chức năng </w:t>
       </w:r>
       <w:r>
-        <w:rPr>
-          <w:b/>
-          <w:bCs/>
-        </w:rPr>
         <w:t>đ</w:t>
       </w:r>
       <w:r>
-        <w:rPr>
-          <w:b/>
-          <w:bCs/>
-        </w:rPr>
         <w:t xml:space="preserve">ăng nhập: </w:t>
       </w:r>
     </w:p>
@@ -1651,28 +1590,20 @@
         <w:t>K</w:t>
       </w:r>
       <w:r>
-        <w:t>hi người dùng truy cập trang web để xem các sản phẩm, sẽ xuất hiện form đăng nhập trong mục tài khoản, chức năng login gồm 2 trường để nhập Email và mật khẩu, ràng buộc của Email là không được rỗng và phải đúng cấu trúc, mật khẩu phải đủ 8 kí tự, button đăng nhập, mục quên mật khẩu và button đăng nhập qua Facebook,G+.</w:t>
-      </w:r>
-    </w:p>
-    <w:p>
-      <w:pPr>
-        <w:rPr>
-          <w:b/>
-          <w:bCs/>
-        </w:rPr>
-      </w:pPr>
-      <w:r>
-        <w:rPr>
-          <w:b/>
-          <w:bCs/>
-        </w:rPr>
+        <w:t>hi người dùng truy cập trang web để xem các sản phẩm, sẽ xuất hiện form đăng nhập trong mục tài khoản, chức năng login gồm 2 trường để nhập Email và mật khẩu, ràng buộc của Email là không được rỗng và phải đúng cấu trúc, mật khẩu phải đủ 8 kí tự, button đăng nhập button đăng nhập</w:t>
+      </w:r>
+      <w:r>
+        <w:t>, dưới button đăng nhập, sẽ có link đăng ký dành cho người dùng chưa từng đăng ký tài khoản trên web GreenLOHO.</w:t>
+      </w:r>
+    </w:p>
+    <w:p>
+      <w:pPr>
+        <w:pStyle w:val="Heading4"/>
+      </w:pPr>
+      <w:r>
         <w:t>Chức năng đăng ký</w:t>
       </w:r>
       <w:r>
-        <w:rPr>
-          <w:b/>
-          <w:bCs/>
-        </w:rPr>
         <w:t>:</w:t>
       </w:r>
     </w:p>
@@ -1684,21 +1615,26 @@
         <w:t>K</w:t>
       </w:r>
       <w:r>
-        <w:t>hi người dùng truy cập trang web để xem các sản phẩm, sẽ xuất hiện form đăng nhập trong mục tài khoản, chức năng đăng ký gồm 4 trường để nhập  Email, mật khẩu và nhập lại mật khẩu,mã xác nhận, ràng buộc của email phải đúng cấu trúc, mật khẩu phải đủ 8 kí tự, phần nhập lại mật khẩu phải đúng với mật khẩu trên đã đặt,checkbox tôi đồng ý các điều khoản , một nút đăng ký.</w:t>
-      </w:r>
-    </w:p>
-    <w:p>
-      <w:pPr>
-        <w:rPr>
-          <w:b/>
-          <w:bCs/>
-        </w:rPr>
-      </w:pPr>
-      <w:r>
-        <w:rPr>
-          <w:b/>
-          <w:bCs/>
-        </w:rPr>
+        <w:t xml:space="preserve">hi người dùng truy cập trang web để xem các sản phẩm, sẽ xuất hiện form đăng nhập trong mục tài khoản, chức năng đăng ký gồm </w:t>
+      </w:r>
+      <w:r>
+        <w:t>3</w:t>
+      </w:r>
+      <w:r>
+        <w:t xml:space="preserve"> trường để nhập  </w:t>
+      </w:r>
+      <w:r>
+        <w:t>Username</w:t>
+      </w:r>
+      <w:r>
+        <w:t>, mật khẩu và nhập lại mật khẩu, mật khẩu phải đủ 8 kí tự, phần nhập lại mật khẩu phải đúng với mật khẩu trên đã đặt, một nút đăng ký.</w:t>
+      </w:r>
+    </w:p>
+    <w:p>
+      <w:pPr>
+        <w:pStyle w:val="Heading4"/>
+      </w:pPr>
+      <w:r>
         <w:t xml:space="preserve">Chức năng liên hệ: </w:t>
       </w:r>
     </w:p>
@@ -1713,22 +1649,60 @@
         <w:t xml:space="preserve">hi người dùng muốn liên hệ gián tiếp với </w:t>
       </w:r>
       <w:r>
-        <w:t>GreenHOLO</w:t>
+        <w:t>Green</w:t>
+      </w:r>
+      <w:r>
+        <w:t>L</w:t>
+      </w:r>
+      <w:r>
+        <w:t>O</w:t>
+      </w:r>
+      <w:r>
+        <w:t>H</w:t>
+      </w:r>
+      <w:r>
+        <w:t>O</w:t>
       </w:r>
       <w:r>
         <w:t xml:space="preserve"> thì sẽ có phần liên hệ dành cho người dùng với thông tin liên hệ của </w:t>
       </w:r>
       <w:r>
-        <w:t>GreenHOLO</w:t>
+        <w:t>Green</w:t>
+      </w:r>
+      <w:r>
+        <w:t>L</w:t>
+      </w:r>
+      <w:r>
+        <w:t>O</w:t>
+      </w:r>
+      <w:r>
+        <w:t>H</w:t>
+      </w:r>
+      <w:r>
+        <w:t>O</w:t>
       </w:r>
       <w:r>
         <w:t xml:space="preserve"> gồm: số điện thoại,email,</w:t>
       </w:r>
       <w:r>
-        <w:t xml:space="preserve"> dịa chỉ google map, facebook, instargam, </w:t>
-      </w:r>
-      <w:r>
-        <w:t>…</w:t>
+        <w:t xml:space="preserve"> </w:t>
+      </w:r>
+      <w:r>
+        <w:t>đ</w:t>
+      </w:r>
+      <w:r>
+        <w:t>ịa chỉ google map</w:t>
+      </w:r>
+      <w:r>
+        <w:t>,...</w:t>
+      </w:r>
+    </w:p>
+    <w:p>
+      <w:pPr>
+        <w:ind w:firstLine="720"/>
+      </w:pPr>
+      <w:r>
+        <w:t>Phía bên trái logo GreenLOHO có các link liên hệ khác như facebook, instargam, pinterest, youtube.</w:t>
       </w:r>
     </w:p>
     <w:p>
@@ -1794,17 +1768,17 @@
       <w:pPr>
         <w:pStyle w:val="Heading2"/>
       </w:pPr>
-      <w:bookmarkStart w:id="5" w:name="_Toc100865045"/>
+      <w:bookmarkStart w:id="5" w:name="_Toc101360889"/>
       <w:r>
         <w:t xml:space="preserve">CHƯƠNG </w:t>
       </w:r>
       <w:r>
         <w:t xml:space="preserve">III. </w:t>
       </w:r>
-      <w:r>
-        <w:t>HIỆN THỰC</w:t>
-      </w:r>
       <w:bookmarkEnd w:id="4"/>
+      <w:r>
+        <w:t>XÂY DỰNG ỨNG DỤNG</w:t>
+      </w:r>
       <w:bookmarkEnd w:id="5"/>
     </w:p>
     <w:p>
@@ -2020,13 +1994,7 @@
         <w:pStyle w:val="Heading5"/>
       </w:pPr>
       <w:r>
-        <w:t xml:space="preserve">Hình </w:t>
-      </w:r>
-      <w:r>
-        <w:t>3</w:t>
-      </w:r>
-      <w:r>
-        <w:t>: Trang giới thiệu</w:t>
+        <w:t>Hình 3: Trang giới thiệu</w:t>
       </w:r>
     </w:p>
     <w:p/>
@@ -2179,10 +2147,7 @@
         <w:pStyle w:val="Heading5"/>
       </w:pPr>
       <w:r>
-        <w:t xml:space="preserve">Hình 6: Trang </w:t>
-      </w:r>
-      <w:r>
-        <w:t>chi tiết sản phẩm</w:t>
+        <w:t>Hình 6: Trang chi tiết sản phẩm</w:t>
       </w:r>
     </w:p>
     <w:p>
@@ -2601,7 +2566,7 @@
         <w:pStyle w:val="Heading2"/>
       </w:pPr>
       <w:bookmarkStart w:id="6" w:name="_Toc534417093"/>
-      <w:bookmarkStart w:id="7" w:name="_Toc100865046"/>
+      <w:bookmarkStart w:id="7" w:name="_Toc101360890"/>
       <w:r>
         <w:t>CHƯƠNG IV. KẾT LUẬN - HƯỚNG PHÁT TRIỂN</w:t>
       </w:r>
@@ -2612,7 +2577,7 @@
       <w:pPr>
         <w:pStyle w:val="Heading2"/>
       </w:pPr>
-      <w:bookmarkStart w:id="8" w:name="_Toc100865047"/>
+      <w:bookmarkStart w:id="8" w:name="_Toc101360891"/>
       <w:r>
         <w:rPr>
           <w:bCs/>
@@ -2620,7 +2585,13 @@
         <w:t>1</w:t>
       </w:r>
       <w:r>
-        <w:t>.Kết luận:</w:t>
+        <w:t>.</w:t>
+      </w:r>
+      <w:r>
+        <w:t xml:space="preserve"> </w:t>
+      </w:r>
+      <w:r>
+        <w:t>Kết luận:</w:t>
       </w:r>
       <w:bookmarkEnd w:id="8"/>
     </w:p>
@@ -2725,7 +2696,13 @@
         </w:numPr>
       </w:pPr>
       <w:r>
-        <w:t>Xem thông tin sản phẩm theo từng loại.</w:t>
+        <w:t xml:space="preserve">Xem thông tin </w:t>
+      </w:r>
+      <w:r>
+        <w:t xml:space="preserve">danh sách </w:t>
+      </w:r>
+      <w:r>
+        <w:t>sản phẩm theo từng loại.</w:t>
       </w:r>
     </w:p>
     <w:p>
@@ -2737,7 +2714,58 @@
         </w:numPr>
       </w:pPr>
       <w:r>
-        <w:t>Xem thông tin chi tiết của sản phẩm.</w:t>
+        <w:t>Xem thông tin chi tiết của sản phẩm</w:t>
+      </w:r>
+      <w:r>
+        <w:t>.</w:t>
+      </w:r>
+    </w:p>
+    <w:p>
+      <w:pPr>
+        <w:pStyle w:val="ListParagraph"/>
+        <w:numPr>
+          <w:ilvl w:val="1"/>
+          <w:numId w:val="10"/>
+        </w:numPr>
+      </w:pPr>
+      <w:r>
+        <w:t>Xem thông tin danh sách các bài viết xu hướng.</w:t>
+      </w:r>
+    </w:p>
+    <w:p>
+      <w:pPr>
+        <w:pStyle w:val="ListParagraph"/>
+        <w:numPr>
+          <w:ilvl w:val="1"/>
+          <w:numId w:val="10"/>
+        </w:numPr>
+      </w:pPr>
+      <w:r>
+        <w:t>Xem thông tin chi tiết bài viết xu hướng</w:t>
+      </w:r>
+    </w:p>
+    <w:p>
+      <w:pPr>
+        <w:pStyle w:val="ListParagraph"/>
+        <w:numPr>
+          <w:ilvl w:val="1"/>
+          <w:numId w:val="10"/>
+        </w:numPr>
+      </w:pPr>
+      <w:r>
+        <w:t>Trang liên hệ</w:t>
+      </w:r>
+    </w:p>
+    <w:p>
+      <w:pPr>
+        <w:pStyle w:val="ListParagraph"/>
+        <w:numPr>
+          <w:ilvl w:val="1"/>
+          <w:numId w:val="10"/>
+        </w:numPr>
+      </w:pPr>
+      <w:r>
+        <w:t>Trang sitemap</w:t>
       </w:r>
     </w:p>
     <w:p>
@@ -2749,19 +2777,7 @@
         </w:numPr>
       </w:pPr>
       <w:r>
-        <w:t>Xu hướng.</w:t>
-      </w:r>
-    </w:p>
-    <w:p>
-      <w:pPr>
-        <w:pStyle w:val="ListParagraph"/>
-        <w:numPr>
-          <w:ilvl w:val="0"/>
-          <w:numId w:val="10"/>
-        </w:numPr>
-      </w:pPr>
-      <w:r>
-        <w:t>Liên hệ.</w:t>
+        <w:t>Sử dụng Javascipt xây dựng chức năng cập nhật sản phẩm.</w:t>
       </w:r>
     </w:p>
     <w:p>
@@ -2772,6 +2788,7 @@
         </w:rPr>
       </w:pPr>
       <w:r>
+        <w:lastRenderedPageBreak/>
         <w:t>Mặc dù chúng em đã cố gắng trong quá trình phân tích và hiện thực website, nhưng sẽ không thể tránh khỏi những thiếu xót trong quá trình thực hiện, vì vậy em rất mong cô chỉ dẫn và góp ý cho chúng em để chúng em hoàn thiện website này một cách đầy đủ.</w:t>
       </w:r>
     </w:p>
@@ -2779,10 +2796,15 @@
       <w:pPr>
         <w:pStyle w:val="Heading2"/>
       </w:pPr>
-      <w:bookmarkStart w:id="9" w:name="_Toc100865048"/>
-      <w:r>
-        <w:lastRenderedPageBreak/>
-        <w:t xml:space="preserve">2.Hướng </w:t>
+      <w:bookmarkStart w:id="9" w:name="_Toc101360892"/>
+      <w:r>
+        <w:t>2.</w:t>
+      </w:r>
+      <w:r>
+        <w:t xml:space="preserve"> </w:t>
+      </w:r>
+      <w:r>
+        <w:t xml:space="preserve">Hướng </w:t>
       </w:r>
       <w:r>
         <w:t>phát</w:t>
@@ -2855,7 +2877,29 @@
           <w:szCs w:val="26"/>
           <w:shd w:val="clear" w:color="auto" w:fill="FFFFFF"/>
         </w:rPr>
-        <w:t>Có tính giao dịch: giúp khách hàng thanh toán một cách tiện lợi, uy tín và nhanh nhất có thể.</w:t>
+        <w:t xml:space="preserve">Có tính giao dịch: </w:t>
+      </w:r>
+      <w:r>
+        <w:rPr>
+          <w:rStyle w:val="Strong"/>
+          <w:rFonts w:ascii="Times New Roman" w:hAnsi="Times New Roman" w:cs="Times New Roman"/>
+          <w:b w:val="0"/>
+          <w:sz w:val="26"/>
+          <w:szCs w:val="26"/>
+          <w:shd w:val="clear" w:color="auto" w:fill="FFFFFF"/>
+        </w:rPr>
+        <w:t>G</w:t>
+      </w:r>
+      <w:r>
+        <w:rPr>
+          <w:rStyle w:val="Strong"/>
+          <w:rFonts w:ascii="Times New Roman" w:hAnsi="Times New Roman" w:cs="Times New Roman"/>
+          <w:b w:val="0"/>
+          <w:sz w:val="26"/>
+          <w:szCs w:val="26"/>
+          <w:shd w:val="clear" w:color="auto" w:fill="FFFFFF"/>
+        </w:rPr>
+        <w:t>iúp khách hàng thanh toán một cách tiện lợi, uy tín và nhanh nhất có thể.</w:t>
       </w:r>
     </w:p>
     <w:p>
@@ -2883,7 +2927,29 @@
           <w:szCs w:val="26"/>
           <w:shd w:val="clear" w:color="auto" w:fill="FFFFFF"/>
         </w:rPr>
-        <w:t>Có tính khuyến mại: để thu hút khách hàng nhiều hơn, đem lại lợi nhuận cao hơn.</w:t>
+        <w:t xml:space="preserve">Có tính khuyến mại: </w:t>
+      </w:r>
+      <w:r>
+        <w:rPr>
+          <w:rStyle w:val="Strong"/>
+          <w:rFonts w:ascii="Times New Roman" w:hAnsi="Times New Roman" w:cs="Times New Roman"/>
+          <w:b w:val="0"/>
+          <w:sz w:val="26"/>
+          <w:szCs w:val="26"/>
+          <w:shd w:val="clear" w:color="auto" w:fill="FFFFFF"/>
+        </w:rPr>
+        <w:t>Đ</w:t>
+      </w:r>
+      <w:r>
+        <w:rPr>
+          <w:rStyle w:val="Strong"/>
+          <w:rFonts w:ascii="Times New Roman" w:hAnsi="Times New Roman" w:cs="Times New Roman"/>
+          <w:b w:val="0"/>
+          <w:sz w:val="26"/>
+          <w:szCs w:val="26"/>
+          <w:shd w:val="clear" w:color="auto" w:fill="FFFFFF"/>
+        </w:rPr>
+        <w:t>ể thu hút khách hàng nhiều hơn, đem lại lợi nhuận cao hơn.</w:t>
       </w:r>
     </w:p>
     <w:p>
@@ -2966,52 +3032,12 @@
         </w:rPr>
         <w:t>Đảm bảo an toàn thông tin.</w:t>
       </w:r>
-      <w:bookmarkStart w:id="10" w:name="_Toc534417094"/>
-    </w:p>
-    <w:p>
-      <w:pPr>
-        <w:pStyle w:val="Heading2"/>
-      </w:pPr>
-      <w:bookmarkStart w:id="11" w:name="_Toc100865049"/>
-      <w:r>
-        <w:t>Tài liệu tham khảo</w:t>
-      </w:r>
-      <w:bookmarkEnd w:id="10"/>
-      <w:bookmarkEnd w:id="11"/>
-      <w:r>
-        <w:rPr>
-          <w:i/>
-          <w:iCs/>
-          <w:color w:val="FF0000"/>
-        </w:rPr>
+      <w:r>
         <w:t xml:space="preserve"> </w:t>
       </w:r>
     </w:p>
-    <w:p>
-      <w:pPr>
-        <w:ind w:firstLine="720"/>
-        <w:rPr>
-          <w:rFonts w:eastAsiaTheme="majorEastAsia"/>
-          <w:color w:val="000000" w:themeColor="text1"/>
-        </w:rPr>
-      </w:pPr>
-      <w:r>
-        <w:t xml:space="preserve">1. </w:t>
-      </w:r>
-      <w:hyperlink r:id="rId22" w:history="1">
-        <w:r>
-          <w:rPr>
-            <w:rStyle w:val="Hyperlink"/>
-          </w:rPr>
-          <w:t>https://misahouse.com/</w:t>
-        </w:r>
-      </w:hyperlink>
-      <w:r>
-        <w:t xml:space="preserve"> </w:t>
-      </w:r>
-    </w:p>
     <w:sectPr>
-      <w:footerReference w:type="default" r:id="rId23"/>
+      <w:footerReference w:type="default" r:id="rId22"/>
       <w:pgSz w:w="12240" w:h="15840"/>
       <w:pgMar w:top="720" w:right="720" w:bottom="720" w:left="720" w:header="720" w:footer="60" w:gutter="0"/>
       <w:pgBorders w:display="firstPage" w:offsetFrom="page">
@@ -5299,6 +5325,10 @@
 </file>
 
 <file path=customXml/item1.xml><?xml version="1.0" encoding="utf-8"?>
+<b:Sources xmlns:b="http://schemas.openxmlformats.org/officeDocument/2006/bibliography" xmlns="http://schemas.openxmlformats.org/officeDocument/2006/bibliography" SelectedStyle="\APASixthEditionOfficeOnline.xsl" StyleName="APA" Version="6"/>
+</file>
+
+<file path=customXml/item2.xml><?xml version="1.0" encoding="utf-8"?>
 <s:customData xmlns="http://www.wps.cn/officeDocument/2013/wpsCustomData" xmlns:s="http://www.wps.cn/officeDocument/2013/wpsCustomData">
   <customSectProps>
     <customSectPr/>
@@ -5309,22 +5339,18 @@
 </s:customData>
 </file>
 
-<file path=customXml/item2.xml><?xml version="1.0" encoding="utf-8"?>
-<b:Sources xmlns:b="http://schemas.openxmlformats.org/officeDocument/2006/bibliography" xmlns="http://schemas.openxmlformats.org/officeDocument/2006/bibliography" SelectedStyle="\APASixthEditionOfficeOnline.xsl" StyleName="APA" Version="6"/>
+<file path=customXml/itemProps1.xml><?xml version="1.0" encoding="utf-8"?>
+<ds:datastoreItem xmlns:ds="http://schemas.openxmlformats.org/officeDocument/2006/customXml" ds:itemID="{6240B5B0-092F-4E09-8DDF-D81A1ADF8B93}">
+  <ds:schemaRefs>
+    <ds:schemaRef ds:uri="http://schemas.openxmlformats.org/officeDocument/2006/bibliography"/>
+  </ds:schemaRefs>
+</ds:datastoreItem>
 </file>
 
-<file path=customXml/itemProps1.xml><?xml version="1.0" encoding="utf-8"?>
+<file path=customXml/itemProps2.xml><?xml version="1.0" encoding="utf-8"?>
 <ds:datastoreItem xmlns:ds="http://schemas.openxmlformats.org/officeDocument/2006/customXml" ds:itemID="{B1977F7D-205B-4081-913C-38D41E755F92}">
   <ds:schemaRefs>
     <ds:schemaRef ds:uri="http://www.wps.cn/officeDocument/2013/wpsCustomData"/>
   </ds:schemaRefs>
 </ds:datastoreItem>
-</file>
-
-<file path=customXml/itemProps2.xml><?xml version="1.0" encoding="utf-8"?>
-<ds:datastoreItem xmlns:ds="http://schemas.openxmlformats.org/officeDocument/2006/customXml" ds:itemID="{6240B5B0-092F-4E09-8DDF-D81A1ADF8B93}">
-  <ds:schemaRefs>
-    <ds:schemaRef ds:uri="http://schemas.openxmlformats.org/officeDocument/2006/bibliography"/>
-  </ds:schemaRefs>
-</ds:datastoreItem>
 </file>
</xml_diff>